<commit_message>
Agregado mis conclusiones y reacomodado el texto
</commit_message>
<xml_diff>
--- a/Listas simplemente enlazadas.docx
+++ b/Listas simplemente enlazadas.docx
@@ -356,150 +356,134 @@
       </w:pPr>
       <w:r>
         <w:rPr>
-          <w:rFonts w:ascii="Arial" w:hAnsi="Arial"/>
-          <w:b/>
-          <w:bCs/>
-          <w:sz w:val="24"/>
-        </w:rPr>
-      </w:r>
-    </w:p>
-    <w:p>
-      <w:pPr>
-        <w:pStyle w:val="Normal"/>
-        <w:bidi w:val="0"/>
-        <w:jc w:val="both"/>
-        <w:rPr>
-          <w:b w:val="false"/>
-          <w:b w:val="false"/>
-          <w:bCs w:val="false"/>
-        </w:rPr>
-      </w:pPr>
-      <w:r>
-        <w:rPr>
-          <w:rFonts w:ascii="Arial" w:hAnsi="Arial"/>
-          <w:b/>
-          <w:bCs/>
-          <w:sz w:val="24"/>
-        </w:rPr>
-      </w:r>
-    </w:p>
-    <w:p>
-      <w:pPr>
-        <w:pStyle w:val="Normal"/>
-        <w:bidi w:val="0"/>
-        <w:jc w:val="both"/>
-        <w:rPr>
-          <w:b w:val="false"/>
-          <w:b w:val="false"/>
-          <w:bCs w:val="false"/>
-        </w:rPr>
-      </w:pPr>
-      <w:r>
-        <w:rPr>
-          <w:rFonts w:ascii="Arial" w:hAnsi="Arial"/>
-          <w:b/>
-          <w:bCs/>
-          <w:sz w:val="24"/>
-        </w:rPr>
-      </w:r>
-    </w:p>
-    <w:p>
-      <w:pPr>
-        <w:pStyle w:val="Normal"/>
-        <w:bidi w:val="0"/>
-        <w:jc w:val="both"/>
-        <w:rPr>
-          <w:b w:val="false"/>
-          <w:b w:val="false"/>
-          <w:bCs w:val="false"/>
-        </w:rPr>
-      </w:pPr>
-      <w:r>
-        <w:rPr>
-          <w:rFonts w:ascii="Arial" w:hAnsi="Arial"/>
-          <w:b/>
-          <w:bCs/>
-          <w:sz w:val="24"/>
-        </w:rPr>
-      </w:r>
-    </w:p>
-    <w:p>
-      <w:pPr>
-        <w:pStyle w:val="Normal"/>
-        <w:bidi w:val="0"/>
-        <w:jc w:val="both"/>
-        <w:rPr>
-          <w:b w:val="false"/>
-          <w:b w:val="false"/>
-          <w:bCs w:val="false"/>
-        </w:rPr>
-      </w:pPr>
-      <w:r>
-        <w:rPr>
-          <w:rFonts w:ascii="Arial" w:hAnsi="Arial"/>
-          <w:b/>
-          <w:bCs/>
-          <w:sz w:val="24"/>
-        </w:rPr>
-      </w:r>
-    </w:p>
-    <w:p>
-      <w:pPr>
-        <w:pStyle w:val="Normal"/>
-        <w:bidi w:val="0"/>
-        <w:jc w:val="both"/>
-        <w:rPr>
-          <w:b w:val="false"/>
-          <w:b w:val="false"/>
-          <w:bCs w:val="false"/>
-        </w:rPr>
-      </w:pPr>
-      <w:r>
-        <w:rPr>
-          <w:rFonts w:ascii="Arial" w:hAnsi="Arial"/>
-          <w:b/>
-          <w:bCs/>
-          <w:sz w:val="24"/>
-        </w:rPr>
-      </w:r>
-    </w:p>
-    <w:p>
-      <w:pPr>
-        <w:pStyle w:val="Normal"/>
-        <w:bidi w:val="0"/>
-        <w:jc w:val="both"/>
-        <w:rPr>
-          <w:b w:val="false"/>
-          <w:b w:val="false"/>
-          <w:bCs w:val="false"/>
-        </w:rPr>
-      </w:pPr>
-      <w:r>
-        <w:rPr>
-          <w:rFonts w:ascii="Arial" w:hAnsi="Arial"/>
-          <w:b/>
-          <w:bCs/>
-          <w:sz w:val="24"/>
-        </w:rPr>
-      </w:r>
-    </w:p>
-    <w:p>
-      <w:pPr>
-        <w:pStyle w:val="Normal"/>
-        <w:bidi w:val="0"/>
-        <w:jc w:val="both"/>
-        <w:rPr>
-          <w:b w:val="false"/>
-          <w:b w:val="false"/>
-          <w:bCs w:val="false"/>
-        </w:rPr>
-      </w:pPr>
-      <w:r>
-        <w:rPr>
-          <w:rFonts w:ascii="Arial" w:hAnsi="Arial"/>
-          <w:b/>
-          <w:bCs/>
-          <w:sz w:val="24"/>
+          <w:b w:val="false"/>
+          <w:bCs w:val="false"/>
+        </w:rPr>
+      </w:r>
+    </w:p>
+    <w:p>
+      <w:pPr>
+        <w:pStyle w:val="Normal"/>
+        <w:bidi w:val="0"/>
+        <w:jc w:val="both"/>
+        <w:rPr>
+          <w:b w:val="false"/>
+          <w:b w:val="false"/>
+          <w:bCs w:val="false"/>
+        </w:rPr>
+      </w:pPr>
+      <w:r>
+        <w:rPr>
+          <w:b w:val="false"/>
+          <w:bCs w:val="false"/>
+        </w:rPr>
+      </w:r>
+    </w:p>
+    <w:p>
+      <w:pPr>
+        <w:pStyle w:val="Normal"/>
+        <w:bidi w:val="0"/>
+        <w:jc w:val="both"/>
+        <w:rPr>
+          <w:b w:val="false"/>
+          <w:b w:val="false"/>
+          <w:bCs w:val="false"/>
+        </w:rPr>
+      </w:pPr>
+      <w:r>
+        <w:rPr>
+          <w:b w:val="false"/>
+          <w:bCs w:val="false"/>
+        </w:rPr>
+      </w:r>
+    </w:p>
+    <w:p>
+      <w:pPr>
+        <w:pStyle w:val="Normal"/>
+        <w:bidi w:val="0"/>
+        <w:jc w:val="both"/>
+        <w:rPr>
+          <w:b w:val="false"/>
+          <w:b w:val="false"/>
+          <w:bCs w:val="false"/>
+        </w:rPr>
+      </w:pPr>
+      <w:r>
+        <w:rPr>
+          <w:b w:val="false"/>
+          <w:bCs w:val="false"/>
+        </w:rPr>
+      </w:r>
+    </w:p>
+    <w:p>
+      <w:pPr>
+        <w:pStyle w:val="Normal"/>
+        <w:bidi w:val="0"/>
+        <w:jc w:val="both"/>
+        <w:rPr>
+          <w:b w:val="false"/>
+          <w:b w:val="false"/>
+          <w:bCs w:val="false"/>
+        </w:rPr>
+      </w:pPr>
+      <w:r>
+        <w:rPr>
+          <w:b w:val="false"/>
+          <w:bCs w:val="false"/>
+        </w:rPr>
+      </w:r>
+    </w:p>
+    <w:p>
+      <w:pPr>
+        <w:pStyle w:val="Normal"/>
+        <w:bidi w:val="0"/>
+        <w:jc w:val="both"/>
+        <w:rPr>
+          <w:b w:val="false"/>
+          <w:b w:val="false"/>
+          <w:bCs w:val="false"/>
+        </w:rPr>
+      </w:pPr>
+      <w:r>
+        <w:rPr>
+          <w:b w:val="false"/>
+          <w:bCs w:val="false"/>
+        </w:rPr>
+      </w:r>
+    </w:p>
+    <w:p>
+      <w:pPr>
+        <w:pStyle w:val="Normal"/>
+        <w:bidi w:val="0"/>
+        <w:jc w:val="both"/>
+        <w:rPr>
+          <w:b w:val="false"/>
+          <w:b w:val="false"/>
+          <w:bCs w:val="false"/>
+        </w:rPr>
+      </w:pPr>
+      <w:r>
+        <w:rPr>
+          <w:b w:val="false"/>
+          <w:bCs w:val="false"/>
+        </w:rPr>
+      </w:r>
+    </w:p>
+    <w:p>
+      <w:pPr>
+        <w:pStyle w:val="Normal"/>
+        <w:bidi w:val="0"/>
+        <w:jc w:val="both"/>
+        <w:rPr>
+          <w:b w:val="false"/>
+          <w:b w:val="false"/>
+          <w:bCs w:val="false"/>
+        </w:rPr>
+      </w:pPr>
+      <w:r>
+        <w:rPr>
+          <w:b w:val="false"/>
+          <w:bCs w:val="false"/>
         </w:rPr>
       </w:r>
       <w:r>
@@ -1718,6 +1702,431 @@
         </w:rPr>
       </w:pPr>
       <w:r>
+        <w:rPr/>
+      </w:r>
+    </w:p>
+    <w:p>
+      <w:pPr>
+        <w:pStyle w:val="Normal"/>
+        <w:bidi w:val="0"/>
+        <w:jc w:val="both"/>
+        <w:rPr>
+          <w:rFonts w:ascii="Arial" w:hAnsi="Arial"/>
+          <w:b w:val="false"/>
+          <w:b w:val="false"/>
+          <w:bCs w:val="false"/>
+          <w:sz w:val="24"/>
+        </w:rPr>
+      </w:pPr>
+      <w:r>
+        <w:rPr/>
+      </w:r>
+    </w:p>
+    <w:p>
+      <w:pPr>
+        <w:pStyle w:val="Normal"/>
+        <w:bidi w:val="0"/>
+        <w:jc w:val="both"/>
+        <w:rPr>
+          <w:rFonts w:ascii="Arial" w:hAnsi="Arial"/>
+          <w:b w:val="false"/>
+          <w:b w:val="false"/>
+          <w:bCs w:val="false"/>
+          <w:sz w:val="24"/>
+        </w:rPr>
+      </w:pPr>
+      <w:r>
+        <w:rPr/>
+      </w:r>
+    </w:p>
+    <w:p>
+      <w:pPr>
+        <w:pStyle w:val="Normal"/>
+        <w:bidi w:val="0"/>
+        <w:jc w:val="both"/>
+        <w:rPr>
+          <w:rFonts w:ascii="Arial" w:hAnsi="Arial"/>
+          <w:b w:val="false"/>
+          <w:b w:val="false"/>
+          <w:bCs w:val="false"/>
+          <w:sz w:val="24"/>
+        </w:rPr>
+      </w:pPr>
+      <w:r>
+        <w:rPr/>
+      </w:r>
+    </w:p>
+    <w:p>
+      <w:pPr>
+        <w:pStyle w:val="Normal"/>
+        <w:bidi w:val="0"/>
+        <w:jc w:val="both"/>
+        <w:rPr>
+          <w:rFonts w:ascii="Arial" w:hAnsi="Arial"/>
+          <w:b w:val="false"/>
+          <w:b w:val="false"/>
+          <w:bCs w:val="false"/>
+          <w:sz w:val="24"/>
+        </w:rPr>
+      </w:pPr>
+      <w:r>
+        <w:rPr/>
+      </w:r>
+    </w:p>
+    <w:p>
+      <w:pPr>
+        <w:pStyle w:val="Normal"/>
+        <w:bidi w:val="0"/>
+        <w:jc w:val="both"/>
+        <w:rPr>
+          <w:rFonts w:ascii="Arial" w:hAnsi="Arial"/>
+          <w:b w:val="false"/>
+          <w:b w:val="false"/>
+          <w:bCs w:val="false"/>
+          <w:sz w:val="24"/>
+        </w:rPr>
+      </w:pPr>
+      <w:r>
+        <w:rPr/>
+      </w:r>
+    </w:p>
+    <w:p>
+      <w:pPr>
+        <w:pStyle w:val="Normal"/>
+        <w:bidi w:val="0"/>
+        <w:jc w:val="both"/>
+        <w:rPr>
+          <w:rFonts w:ascii="Arial" w:hAnsi="Arial"/>
+          <w:b w:val="false"/>
+          <w:b w:val="false"/>
+          <w:bCs w:val="false"/>
+          <w:sz w:val="24"/>
+        </w:rPr>
+      </w:pPr>
+      <w:r>
+        <w:rPr/>
+      </w:r>
+    </w:p>
+    <w:p>
+      <w:pPr>
+        <w:pStyle w:val="Normal"/>
+        <w:bidi w:val="0"/>
+        <w:jc w:val="both"/>
+        <w:rPr>
+          <w:rFonts w:ascii="Arial" w:hAnsi="Arial"/>
+          <w:b w:val="false"/>
+          <w:b w:val="false"/>
+          <w:bCs w:val="false"/>
+          <w:sz w:val="24"/>
+        </w:rPr>
+      </w:pPr>
+      <w:r>
+        <w:rPr/>
+      </w:r>
+    </w:p>
+    <w:p>
+      <w:pPr>
+        <w:pStyle w:val="Normal"/>
+        <w:bidi w:val="0"/>
+        <w:jc w:val="both"/>
+        <w:rPr>
+          <w:rFonts w:ascii="Arial" w:hAnsi="Arial"/>
+          <w:b w:val="false"/>
+          <w:b w:val="false"/>
+          <w:bCs w:val="false"/>
+          <w:sz w:val="24"/>
+        </w:rPr>
+      </w:pPr>
+      <w:r>
+        <w:rPr/>
+      </w:r>
+    </w:p>
+    <w:p>
+      <w:pPr>
+        <w:pStyle w:val="Normal"/>
+        <w:bidi w:val="0"/>
+        <w:jc w:val="both"/>
+        <w:rPr>
+          <w:rFonts w:ascii="Arial" w:hAnsi="Arial"/>
+          <w:b w:val="false"/>
+          <w:b w:val="false"/>
+          <w:bCs w:val="false"/>
+          <w:sz w:val="24"/>
+        </w:rPr>
+      </w:pPr>
+      <w:r>
+        <w:rPr/>
+      </w:r>
+    </w:p>
+    <w:p>
+      <w:pPr>
+        <w:pStyle w:val="Normal"/>
+        <w:bidi w:val="0"/>
+        <w:jc w:val="both"/>
+        <w:rPr>
+          <w:rFonts w:ascii="Arial" w:hAnsi="Arial"/>
+          <w:b w:val="false"/>
+          <w:b w:val="false"/>
+          <w:bCs w:val="false"/>
+          <w:sz w:val="24"/>
+        </w:rPr>
+      </w:pPr>
+      <w:r>
+        <w:rPr/>
+      </w:r>
+    </w:p>
+    <w:p>
+      <w:pPr>
+        <w:pStyle w:val="Normal"/>
+        <w:bidi w:val="0"/>
+        <w:jc w:val="both"/>
+        <w:rPr>
+          <w:rFonts w:ascii="Arial" w:hAnsi="Arial"/>
+          <w:b w:val="false"/>
+          <w:b w:val="false"/>
+          <w:bCs w:val="false"/>
+          <w:sz w:val="24"/>
+        </w:rPr>
+      </w:pPr>
+      <w:r>
+        <w:rPr/>
+      </w:r>
+    </w:p>
+    <w:p>
+      <w:pPr>
+        <w:pStyle w:val="Normal"/>
+        <w:bidi w:val="0"/>
+        <w:jc w:val="both"/>
+        <w:rPr>
+          <w:rFonts w:ascii="Arial" w:hAnsi="Arial"/>
+          <w:b w:val="false"/>
+          <w:b w:val="false"/>
+          <w:bCs w:val="false"/>
+          <w:sz w:val="24"/>
+        </w:rPr>
+      </w:pPr>
+      <w:r>
+        <w:rPr/>
+      </w:r>
+    </w:p>
+    <w:p>
+      <w:pPr>
+        <w:pStyle w:val="Normal"/>
+        <w:bidi w:val="0"/>
+        <w:jc w:val="both"/>
+        <w:rPr>
+          <w:rFonts w:ascii="Arial" w:hAnsi="Arial"/>
+          <w:b w:val="false"/>
+          <w:b w:val="false"/>
+          <w:bCs w:val="false"/>
+          <w:sz w:val="24"/>
+        </w:rPr>
+      </w:pPr>
+      <w:r>
+        <w:rPr/>
+      </w:r>
+    </w:p>
+    <w:p>
+      <w:pPr>
+        <w:pStyle w:val="Normal"/>
+        <w:bidi w:val="0"/>
+        <w:jc w:val="both"/>
+        <w:rPr>
+          <w:rFonts w:ascii="Arial" w:hAnsi="Arial"/>
+          <w:b w:val="false"/>
+          <w:b w:val="false"/>
+          <w:bCs w:val="false"/>
+          <w:sz w:val="24"/>
+        </w:rPr>
+      </w:pPr>
+      <w:r>
+        <w:rPr/>
+      </w:r>
+    </w:p>
+    <w:p>
+      <w:pPr>
+        <w:pStyle w:val="Normal"/>
+        <w:bidi w:val="0"/>
+        <w:jc w:val="both"/>
+        <w:rPr>
+          <w:rFonts w:ascii="Arial" w:hAnsi="Arial"/>
+          <w:b w:val="false"/>
+          <w:b w:val="false"/>
+          <w:bCs w:val="false"/>
+          <w:sz w:val="24"/>
+        </w:rPr>
+      </w:pPr>
+      <w:r>
+        <w:rPr/>
+      </w:r>
+    </w:p>
+    <w:p>
+      <w:pPr>
+        <w:pStyle w:val="Normal"/>
+        <w:bidi w:val="0"/>
+        <w:jc w:val="both"/>
+        <w:rPr>
+          <w:rFonts w:ascii="Arial" w:hAnsi="Arial"/>
+          <w:b w:val="false"/>
+          <w:b w:val="false"/>
+          <w:bCs w:val="false"/>
+          <w:sz w:val="24"/>
+        </w:rPr>
+      </w:pPr>
+      <w:r>
+        <w:rPr/>
+      </w:r>
+    </w:p>
+    <w:p>
+      <w:pPr>
+        <w:pStyle w:val="Normal"/>
+        <w:bidi w:val="0"/>
+        <w:jc w:val="both"/>
+        <w:rPr>
+          <w:rFonts w:ascii="Arial" w:hAnsi="Arial"/>
+          <w:b w:val="false"/>
+          <w:b w:val="false"/>
+          <w:bCs w:val="false"/>
+          <w:sz w:val="24"/>
+        </w:rPr>
+      </w:pPr>
+      <w:r>
+        <w:rPr/>
+      </w:r>
+    </w:p>
+    <w:p>
+      <w:pPr>
+        <w:pStyle w:val="Normal"/>
+        <w:bidi w:val="0"/>
+        <w:jc w:val="both"/>
+        <w:rPr>
+          <w:rFonts w:ascii="Arial" w:hAnsi="Arial"/>
+          <w:b w:val="false"/>
+          <w:b w:val="false"/>
+          <w:bCs w:val="false"/>
+          <w:sz w:val="24"/>
+        </w:rPr>
+      </w:pPr>
+      <w:r>
+        <w:rPr/>
+      </w:r>
+    </w:p>
+    <w:p>
+      <w:pPr>
+        <w:pStyle w:val="Normal"/>
+        <w:bidi w:val="0"/>
+        <w:jc w:val="both"/>
+        <w:rPr>
+          <w:rFonts w:ascii="Arial" w:hAnsi="Arial"/>
+          <w:b w:val="false"/>
+          <w:b w:val="false"/>
+          <w:bCs w:val="false"/>
+          <w:sz w:val="24"/>
+        </w:rPr>
+      </w:pPr>
+      <w:r>
+        <w:rPr/>
+      </w:r>
+    </w:p>
+    <w:p>
+      <w:pPr>
+        <w:pStyle w:val="Normal"/>
+        <w:bidi w:val="0"/>
+        <w:jc w:val="both"/>
+        <w:rPr>
+          <w:rFonts w:ascii="Arial" w:hAnsi="Arial"/>
+          <w:b w:val="false"/>
+          <w:b w:val="false"/>
+          <w:bCs w:val="false"/>
+          <w:sz w:val="24"/>
+        </w:rPr>
+      </w:pPr>
+      <w:r>
+        <w:rPr/>
+      </w:r>
+    </w:p>
+    <w:p>
+      <w:pPr>
+        <w:pStyle w:val="Normal"/>
+        <w:bidi w:val="0"/>
+        <w:jc w:val="both"/>
+        <w:rPr>
+          <w:rFonts w:ascii="Arial" w:hAnsi="Arial"/>
+          <w:b w:val="false"/>
+          <w:b w:val="false"/>
+          <w:bCs w:val="false"/>
+          <w:sz w:val="24"/>
+        </w:rPr>
+      </w:pPr>
+      <w:r>
+        <w:rPr/>
+      </w:r>
+    </w:p>
+    <w:p>
+      <w:pPr>
+        <w:pStyle w:val="Normal"/>
+        <w:bidi w:val="0"/>
+        <w:jc w:val="both"/>
+        <w:rPr>
+          <w:rFonts w:ascii="Arial" w:hAnsi="Arial"/>
+          <w:b w:val="false"/>
+          <w:b w:val="false"/>
+          <w:bCs w:val="false"/>
+          <w:sz w:val="24"/>
+        </w:rPr>
+      </w:pPr>
+      <w:r>
+        <w:rPr/>
+      </w:r>
+    </w:p>
+    <w:p>
+      <w:pPr>
+        <w:pStyle w:val="Normal"/>
+        <w:bidi w:val="0"/>
+        <w:jc w:val="both"/>
+        <w:rPr>
+          <w:rFonts w:ascii="Arial" w:hAnsi="Arial"/>
+          <w:b w:val="false"/>
+          <w:b w:val="false"/>
+          <w:bCs w:val="false"/>
+          <w:sz w:val="24"/>
+        </w:rPr>
+      </w:pPr>
+      <w:r>
+        <w:rPr/>
+      </w:r>
+    </w:p>
+    <w:p>
+      <w:pPr>
+        <w:pStyle w:val="Normal"/>
+        <w:bidi w:val="0"/>
+        <w:jc w:val="both"/>
+        <w:rPr>
+          <w:rFonts w:ascii="Arial" w:hAnsi="Arial"/>
+          <w:b w:val="false"/>
+          <w:b w:val="false"/>
+          <w:bCs w:val="false"/>
+          <w:sz w:val="24"/>
+        </w:rPr>
+      </w:pPr>
+      <w:r>
+        <w:rPr/>
+      </w:r>
+    </w:p>
+    <w:p>
+      <w:pPr>
+        <w:pStyle w:val="Normal"/>
+        <w:bidi w:val="0"/>
+        <w:jc w:val="both"/>
+        <w:rPr>
+          <w:rFonts w:ascii="Arial" w:hAnsi="Arial"/>
+          <w:b w:val="false"/>
+          <w:b w:val="false"/>
+          <w:bCs w:val="false"/>
+          <w:sz w:val="24"/>
+        </w:rPr>
+      </w:pPr>
+      <w:r>
         <w:rPr>
           <w:rFonts w:ascii="Arial" w:hAnsi="Arial"/>
           <w:b w:val="false"/>
@@ -2028,6 +2437,261 @@
         </w:rPr>
       </w:pPr>
       <w:r>
+        <w:rPr/>
+      </w:r>
+    </w:p>
+    <w:p>
+      <w:pPr>
+        <w:pStyle w:val="Normal"/>
+        <w:bidi w:val="0"/>
+        <w:jc w:val="both"/>
+        <w:rPr>
+          <w:rFonts w:ascii="Arial" w:hAnsi="Arial"/>
+          <w:b w:val="false"/>
+          <w:b w:val="false"/>
+          <w:bCs w:val="false"/>
+          <w:sz w:val="24"/>
+        </w:rPr>
+      </w:pPr>
+      <w:r>
+        <w:rPr/>
+      </w:r>
+    </w:p>
+    <w:p>
+      <w:pPr>
+        <w:pStyle w:val="Normal"/>
+        <w:bidi w:val="0"/>
+        <w:jc w:val="both"/>
+        <w:rPr>
+          <w:rFonts w:ascii="Arial" w:hAnsi="Arial"/>
+          <w:b w:val="false"/>
+          <w:b w:val="false"/>
+          <w:bCs w:val="false"/>
+          <w:sz w:val="24"/>
+        </w:rPr>
+      </w:pPr>
+      <w:r>
+        <w:rPr/>
+      </w:r>
+    </w:p>
+    <w:p>
+      <w:pPr>
+        <w:pStyle w:val="Normal"/>
+        <w:bidi w:val="0"/>
+        <w:jc w:val="both"/>
+        <w:rPr>
+          <w:rFonts w:ascii="Arial" w:hAnsi="Arial"/>
+          <w:b w:val="false"/>
+          <w:b w:val="false"/>
+          <w:bCs w:val="false"/>
+          <w:sz w:val="24"/>
+        </w:rPr>
+      </w:pPr>
+      <w:r>
+        <w:rPr/>
+      </w:r>
+    </w:p>
+    <w:p>
+      <w:pPr>
+        <w:pStyle w:val="Normal"/>
+        <w:bidi w:val="0"/>
+        <w:jc w:val="both"/>
+        <w:rPr>
+          <w:rFonts w:ascii="Arial" w:hAnsi="Arial"/>
+          <w:b w:val="false"/>
+          <w:b w:val="false"/>
+          <w:bCs w:val="false"/>
+          <w:sz w:val="24"/>
+        </w:rPr>
+      </w:pPr>
+      <w:r>
+        <w:rPr/>
+      </w:r>
+    </w:p>
+    <w:p>
+      <w:pPr>
+        <w:pStyle w:val="Normal"/>
+        <w:bidi w:val="0"/>
+        <w:jc w:val="both"/>
+        <w:rPr>
+          <w:rFonts w:ascii="Arial" w:hAnsi="Arial"/>
+          <w:b w:val="false"/>
+          <w:b w:val="false"/>
+          <w:bCs w:val="false"/>
+          <w:sz w:val="24"/>
+        </w:rPr>
+      </w:pPr>
+      <w:r>
+        <w:rPr/>
+      </w:r>
+    </w:p>
+    <w:p>
+      <w:pPr>
+        <w:pStyle w:val="Normal"/>
+        <w:bidi w:val="0"/>
+        <w:jc w:val="both"/>
+        <w:rPr>
+          <w:rFonts w:ascii="Arial" w:hAnsi="Arial"/>
+          <w:b w:val="false"/>
+          <w:b w:val="false"/>
+          <w:bCs w:val="false"/>
+          <w:sz w:val="24"/>
+        </w:rPr>
+      </w:pPr>
+      <w:r>
+        <w:rPr/>
+      </w:r>
+    </w:p>
+    <w:p>
+      <w:pPr>
+        <w:pStyle w:val="Normal"/>
+        <w:bidi w:val="0"/>
+        <w:jc w:val="both"/>
+        <w:rPr>
+          <w:rFonts w:ascii="Arial" w:hAnsi="Arial"/>
+          <w:b w:val="false"/>
+          <w:b w:val="false"/>
+          <w:bCs w:val="false"/>
+          <w:sz w:val="24"/>
+        </w:rPr>
+      </w:pPr>
+      <w:r>
+        <w:rPr/>
+      </w:r>
+    </w:p>
+    <w:p>
+      <w:pPr>
+        <w:pStyle w:val="Normal"/>
+        <w:bidi w:val="0"/>
+        <w:jc w:val="both"/>
+        <w:rPr>
+          <w:rFonts w:ascii="Arial" w:hAnsi="Arial"/>
+          <w:b w:val="false"/>
+          <w:b w:val="false"/>
+          <w:bCs w:val="false"/>
+          <w:sz w:val="24"/>
+        </w:rPr>
+      </w:pPr>
+      <w:r>
+        <w:rPr/>
+      </w:r>
+    </w:p>
+    <w:p>
+      <w:pPr>
+        <w:pStyle w:val="Normal"/>
+        <w:bidi w:val="0"/>
+        <w:jc w:val="both"/>
+        <w:rPr>
+          <w:rFonts w:ascii="Arial" w:hAnsi="Arial"/>
+          <w:b w:val="false"/>
+          <w:b w:val="false"/>
+          <w:bCs w:val="false"/>
+          <w:sz w:val="24"/>
+        </w:rPr>
+      </w:pPr>
+      <w:r>
+        <w:rPr/>
+      </w:r>
+    </w:p>
+    <w:p>
+      <w:pPr>
+        <w:pStyle w:val="Normal"/>
+        <w:bidi w:val="0"/>
+        <w:jc w:val="both"/>
+        <w:rPr>
+          <w:rFonts w:ascii="Arial" w:hAnsi="Arial"/>
+          <w:b w:val="false"/>
+          <w:b w:val="false"/>
+          <w:bCs w:val="false"/>
+          <w:sz w:val="24"/>
+        </w:rPr>
+      </w:pPr>
+      <w:r>
+        <w:rPr/>
+      </w:r>
+    </w:p>
+    <w:p>
+      <w:pPr>
+        <w:pStyle w:val="Normal"/>
+        <w:bidi w:val="0"/>
+        <w:jc w:val="both"/>
+        <w:rPr>
+          <w:rFonts w:ascii="Arial" w:hAnsi="Arial"/>
+          <w:b w:val="false"/>
+          <w:b w:val="false"/>
+          <w:bCs w:val="false"/>
+          <w:sz w:val="24"/>
+        </w:rPr>
+      </w:pPr>
+      <w:r>
+        <w:rPr/>
+      </w:r>
+    </w:p>
+    <w:p>
+      <w:pPr>
+        <w:pStyle w:val="Normal"/>
+        <w:bidi w:val="0"/>
+        <w:jc w:val="both"/>
+        <w:rPr>
+          <w:rFonts w:ascii="Arial" w:hAnsi="Arial"/>
+          <w:b w:val="false"/>
+          <w:b w:val="false"/>
+          <w:bCs w:val="false"/>
+          <w:sz w:val="24"/>
+        </w:rPr>
+      </w:pPr>
+      <w:r>
+        <w:rPr/>
+      </w:r>
+    </w:p>
+    <w:p>
+      <w:pPr>
+        <w:pStyle w:val="Normal"/>
+        <w:bidi w:val="0"/>
+        <w:jc w:val="both"/>
+        <w:rPr>
+          <w:rFonts w:ascii="Arial" w:hAnsi="Arial"/>
+          <w:b w:val="false"/>
+          <w:b w:val="false"/>
+          <w:bCs w:val="false"/>
+          <w:sz w:val="24"/>
+        </w:rPr>
+      </w:pPr>
+      <w:r>
+        <w:rPr/>
+      </w:r>
+    </w:p>
+    <w:p>
+      <w:pPr>
+        <w:pStyle w:val="Normal"/>
+        <w:bidi w:val="0"/>
+        <w:jc w:val="both"/>
+        <w:rPr>
+          <w:rFonts w:ascii="Arial" w:hAnsi="Arial"/>
+          <w:b w:val="false"/>
+          <w:b w:val="false"/>
+          <w:bCs w:val="false"/>
+          <w:sz w:val="24"/>
+        </w:rPr>
+      </w:pPr>
+      <w:r>
+        <w:rPr/>
+      </w:r>
+    </w:p>
+    <w:p>
+      <w:pPr>
+        <w:pStyle w:val="Normal"/>
+        <w:bidi w:val="0"/>
+        <w:jc w:val="both"/>
+        <w:rPr>
+          <w:rFonts w:ascii="Arial" w:hAnsi="Arial"/>
+          <w:b w:val="false"/>
+          <w:b w:val="false"/>
+          <w:bCs w:val="false"/>
+          <w:sz w:val="24"/>
+        </w:rPr>
+      </w:pPr>
+      <w:r>
         <w:rPr>
           <w:rFonts w:ascii="Arial" w:hAnsi="Arial"/>
           <w:b w:val="false"/>
@@ -2316,6 +2980,431 @@
         </w:rPr>
       </w:pPr>
       <w:r>
+        <w:rPr/>
+      </w:r>
+    </w:p>
+    <w:p>
+      <w:pPr>
+        <w:pStyle w:val="Normal"/>
+        <w:bidi w:val="0"/>
+        <w:jc w:val="both"/>
+        <w:rPr>
+          <w:rFonts w:ascii="Arial" w:hAnsi="Arial"/>
+          <w:b w:val="false"/>
+          <w:b w:val="false"/>
+          <w:bCs w:val="false"/>
+          <w:sz w:val="24"/>
+        </w:rPr>
+      </w:pPr>
+      <w:r>
+        <w:rPr/>
+      </w:r>
+    </w:p>
+    <w:p>
+      <w:pPr>
+        <w:pStyle w:val="Normal"/>
+        <w:bidi w:val="0"/>
+        <w:jc w:val="both"/>
+        <w:rPr>
+          <w:rFonts w:ascii="Arial" w:hAnsi="Arial"/>
+          <w:b w:val="false"/>
+          <w:b w:val="false"/>
+          <w:bCs w:val="false"/>
+          <w:sz w:val="24"/>
+        </w:rPr>
+      </w:pPr>
+      <w:r>
+        <w:rPr/>
+      </w:r>
+    </w:p>
+    <w:p>
+      <w:pPr>
+        <w:pStyle w:val="Normal"/>
+        <w:bidi w:val="0"/>
+        <w:jc w:val="both"/>
+        <w:rPr>
+          <w:rFonts w:ascii="Arial" w:hAnsi="Arial"/>
+          <w:b w:val="false"/>
+          <w:b w:val="false"/>
+          <w:bCs w:val="false"/>
+          <w:sz w:val="24"/>
+        </w:rPr>
+      </w:pPr>
+      <w:r>
+        <w:rPr/>
+      </w:r>
+    </w:p>
+    <w:p>
+      <w:pPr>
+        <w:pStyle w:val="Normal"/>
+        <w:bidi w:val="0"/>
+        <w:jc w:val="both"/>
+        <w:rPr>
+          <w:rFonts w:ascii="Arial" w:hAnsi="Arial"/>
+          <w:b w:val="false"/>
+          <w:b w:val="false"/>
+          <w:bCs w:val="false"/>
+          <w:sz w:val="24"/>
+        </w:rPr>
+      </w:pPr>
+      <w:r>
+        <w:rPr/>
+      </w:r>
+    </w:p>
+    <w:p>
+      <w:pPr>
+        <w:pStyle w:val="Normal"/>
+        <w:bidi w:val="0"/>
+        <w:jc w:val="both"/>
+        <w:rPr>
+          <w:rFonts w:ascii="Arial" w:hAnsi="Arial"/>
+          <w:b w:val="false"/>
+          <w:b w:val="false"/>
+          <w:bCs w:val="false"/>
+          <w:sz w:val="24"/>
+        </w:rPr>
+      </w:pPr>
+      <w:r>
+        <w:rPr/>
+      </w:r>
+    </w:p>
+    <w:p>
+      <w:pPr>
+        <w:pStyle w:val="Normal"/>
+        <w:bidi w:val="0"/>
+        <w:jc w:val="both"/>
+        <w:rPr>
+          <w:rFonts w:ascii="Arial" w:hAnsi="Arial"/>
+          <w:b w:val="false"/>
+          <w:b w:val="false"/>
+          <w:bCs w:val="false"/>
+          <w:sz w:val="24"/>
+        </w:rPr>
+      </w:pPr>
+      <w:r>
+        <w:rPr/>
+      </w:r>
+    </w:p>
+    <w:p>
+      <w:pPr>
+        <w:pStyle w:val="Normal"/>
+        <w:bidi w:val="0"/>
+        <w:jc w:val="both"/>
+        <w:rPr>
+          <w:rFonts w:ascii="Arial" w:hAnsi="Arial"/>
+          <w:b w:val="false"/>
+          <w:b w:val="false"/>
+          <w:bCs w:val="false"/>
+          <w:sz w:val="24"/>
+        </w:rPr>
+      </w:pPr>
+      <w:r>
+        <w:rPr/>
+      </w:r>
+    </w:p>
+    <w:p>
+      <w:pPr>
+        <w:pStyle w:val="Normal"/>
+        <w:bidi w:val="0"/>
+        <w:jc w:val="both"/>
+        <w:rPr>
+          <w:rFonts w:ascii="Arial" w:hAnsi="Arial"/>
+          <w:b w:val="false"/>
+          <w:b w:val="false"/>
+          <w:bCs w:val="false"/>
+          <w:sz w:val="24"/>
+        </w:rPr>
+      </w:pPr>
+      <w:r>
+        <w:rPr/>
+      </w:r>
+    </w:p>
+    <w:p>
+      <w:pPr>
+        <w:pStyle w:val="Normal"/>
+        <w:bidi w:val="0"/>
+        <w:jc w:val="both"/>
+        <w:rPr>
+          <w:rFonts w:ascii="Arial" w:hAnsi="Arial"/>
+          <w:b w:val="false"/>
+          <w:b w:val="false"/>
+          <w:bCs w:val="false"/>
+          <w:sz w:val="24"/>
+        </w:rPr>
+      </w:pPr>
+      <w:r>
+        <w:rPr/>
+      </w:r>
+    </w:p>
+    <w:p>
+      <w:pPr>
+        <w:pStyle w:val="Normal"/>
+        <w:bidi w:val="0"/>
+        <w:jc w:val="both"/>
+        <w:rPr>
+          <w:rFonts w:ascii="Arial" w:hAnsi="Arial"/>
+          <w:b w:val="false"/>
+          <w:b w:val="false"/>
+          <w:bCs w:val="false"/>
+          <w:sz w:val="24"/>
+        </w:rPr>
+      </w:pPr>
+      <w:r>
+        <w:rPr/>
+      </w:r>
+    </w:p>
+    <w:p>
+      <w:pPr>
+        <w:pStyle w:val="Normal"/>
+        <w:bidi w:val="0"/>
+        <w:jc w:val="both"/>
+        <w:rPr>
+          <w:rFonts w:ascii="Arial" w:hAnsi="Arial"/>
+          <w:b w:val="false"/>
+          <w:b w:val="false"/>
+          <w:bCs w:val="false"/>
+          <w:sz w:val="24"/>
+        </w:rPr>
+      </w:pPr>
+      <w:r>
+        <w:rPr/>
+      </w:r>
+    </w:p>
+    <w:p>
+      <w:pPr>
+        <w:pStyle w:val="Normal"/>
+        <w:bidi w:val="0"/>
+        <w:jc w:val="both"/>
+        <w:rPr>
+          <w:rFonts w:ascii="Arial" w:hAnsi="Arial"/>
+          <w:b w:val="false"/>
+          <w:b w:val="false"/>
+          <w:bCs w:val="false"/>
+          <w:sz w:val="24"/>
+        </w:rPr>
+      </w:pPr>
+      <w:r>
+        <w:rPr/>
+      </w:r>
+    </w:p>
+    <w:p>
+      <w:pPr>
+        <w:pStyle w:val="Normal"/>
+        <w:bidi w:val="0"/>
+        <w:jc w:val="both"/>
+        <w:rPr>
+          <w:rFonts w:ascii="Arial" w:hAnsi="Arial"/>
+          <w:b w:val="false"/>
+          <w:b w:val="false"/>
+          <w:bCs w:val="false"/>
+          <w:sz w:val="24"/>
+        </w:rPr>
+      </w:pPr>
+      <w:r>
+        <w:rPr/>
+      </w:r>
+    </w:p>
+    <w:p>
+      <w:pPr>
+        <w:pStyle w:val="Normal"/>
+        <w:bidi w:val="0"/>
+        <w:jc w:val="both"/>
+        <w:rPr>
+          <w:rFonts w:ascii="Arial" w:hAnsi="Arial"/>
+          <w:b w:val="false"/>
+          <w:b w:val="false"/>
+          <w:bCs w:val="false"/>
+          <w:sz w:val="24"/>
+        </w:rPr>
+      </w:pPr>
+      <w:r>
+        <w:rPr/>
+      </w:r>
+    </w:p>
+    <w:p>
+      <w:pPr>
+        <w:pStyle w:val="Normal"/>
+        <w:bidi w:val="0"/>
+        <w:jc w:val="both"/>
+        <w:rPr>
+          <w:rFonts w:ascii="Arial" w:hAnsi="Arial"/>
+          <w:b w:val="false"/>
+          <w:b w:val="false"/>
+          <w:bCs w:val="false"/>
+          <w:sz w:val="24"/>
+        </w:rPr>
+      </w:pPr>
+      <w:r>
+        <w:rPr/>
+      </w:r>
+    </w:p>
+    <w:p>
+      <w:pPr>
+        <w:pStyle w:val="Normal"/>
+        <w:bidi w:val="0"/>
+        <w:jc w:val="both"/>
+        <w:rPr>
+          <w:rFonts w:ascii="Arial" w:hAnsi="Arial"/>
+          <w:b w:val="false"/>
+          <w:b w:val="false"/>
+          <w:bCs w:val="false"/>
+          <w:sz w:val="24"/>
+        </w:rPr>
+      </w:pPr>
+      <w:r>
+        <w:rPr/>
+      </w:r>
+    </w:p>
+    <w:p>
+      <w:pPr>
+        <w:pStyle w:val="Normal"/>
+        <w:bidi w:val="0"/>
+        <w:jc w:val="both"/>
+        <w:rPr>
+          <w:rFonts w:ascii="Arial" w:hAnsi="Arial"/>
+          <w:b w:val="false"/>
+          <w:b w:val="false"/>
+          <w:bCs w:val="false"/>
+          <w:sz w:val="24"/>
+        </w:rPr>
+      </w:pPr>
+      <w:r>
+        <w:rPr/>
+      </w:r>
+    </w:p>
+    <w:p>
+      <w:pPr>
+        <w:pStyle w:val="Normal"/>
+        <w:bidi w:val="0"/>
+        <w:jc w:val="both"/>
+        <w:rPr>
+          <w:rFonts w:ascii="Arial" w:hAnsi="Arial"/>
+          <w:b w:val="false"/>
+          <w:b w:val="false"/>
+          <w:bCs w:val="false"/>
+          <w:sz w:val="24"/>
+        </w:rPr>
+      </w:pPr>
+      <w:r>
+        <w:rPr/>
+      </w:r>
+    </w:p>
+    <w:p>
+      <w:pPr>
+        <w:pStyle w:val="Normal"/>
+        <w:bidi w:val="0"/>
+        <w:jc w:val="both"/>
+        <w:rPr>
+          <w:rFonts w:ascii="Arial" w:hAnsi="Arial"/>
+          <w:b w:val="false"/>
+          <w:b w:val="false"/>
+          <w:bCs w:val="false"/>
+          <w:sz w:val="24"/>
+        </w:rPr>
+      </w:pPr>
+      <w:r>
+        <w:rPr/>
+      </w:r>
+    </w:p>
+    <w:p>
+      <w:pPr>
+        <w:pStyle w:val="Normal"/>
+        <w:bidi w:val="0"/>
+        <w:jc w:val="both"/>
+        <w:rPr>
+          <w:rFonts w:ascii="Arial" w:hAnsi="Arial"/>
+          <w:b w:val="false"/>
+          <w:b w:val="false"/>
+          <w:bCs w:val="false"/>
+          <w:sz w:val="24"/>
+        </w:rPr>
+      </w:pPr>
+      <w:r>
+        <w:rPr/>
+      </w:r>
+    </w:p>
+    <w:p>
+      <w:pPr>
+        <w:pStyle w:val="Normal"/>
+        <w:bidi w:val="0"/>
+        <w:jc w:val="both"/>
+        <w:rPr>
+          <w:rFonts w:ascii="Arial" w:hAnsi="Arial"/>
+          <w:b w:val="false"/>
+          <w:b w:val="false"/>
+          <w:bCs w:val="false"/>
+          <w:sz w:val="24"/>
+        </w:rPr>
+      </w:pPr>
+      <w:r>
+        <w:rPr/>
+      </w:r>
+    </w:p>
+    <w:p>
+      <w:pPr>
+        <w:pStyle w:val="Normal"/>
+        <w:bidi w:val="0"/>
+        <w:jc w:val="both"/>
+        <w:rPr>
+          <w:rFonts w:ascii="Arial" w:hAnsi="Arial"/>
+          <w:b w:val="false"/>
+          <w:b w:val="false"/>
+          <w:bCs w:val="false"/>
+          <w:sz w:val="24"/>
+        </w:rPr>
+      </w:pPr>
+      <w:r>
+        <w:rPr/>
+      </w:r>
+    </w:p>
+    <w:p>
+      <w:pPr>
+        <w:pStyle w:val="Normal"/>
+        <w:bidi w:val="0"/>
+        <w:jc w:val="both"/>
+        <w:rPr>
+          <w:rFonts w:ascii="Arial" w:hAnsi="Arial"/>
+          <w:b w:val="false"/>
+          <w:b w:val="false"/>
+          <w:bCs w:val="false"/>
+          <w:sz w:val="24"/>
+        </w:rPr>
+      </w:pPr>
+      <w:r>
+        <w:rPr/>
+      </w:r>
+    </w:p>
+    <w:p>
+      <w:pPr>
+        <w:pStyle w:val="Normal"/>
+        <w:bidi w:val="0"/>
+        <w:jc w:val="both"/>
+        <w:rPr>
+          <w:rFonts w:ascii="Arial" w:hAnsi="Arial"/>
+          <w:b w:val="false"/>
+          <w:b w:val="false"/>
+          <w:bCs w:val="false"/>
+          <w:sz w:val="24"/>
+        </w:rPr>
+      </w:pPr>
+      <w:r>
+        <w:rPr/>
+      </w:r>
+    </w:p>
+    <w:p>
+      <w:pPr>
+        <w:pStyle w:val="Normal"/>
+        <w:bidi w:val="0"/>
+        <w:jc w:val="both"/>
+        <w:rPr>
+          <w:rFonts w:ascii="Arial" w:hAnsi="Arial"/>
+          <w:b w:val="false"/>
+          <w:b w:val="false"/>
+          <w:bCs w:val="false"/>
+          <w:sz w:val="24"/>
+        </w:rPr>
+      </w:pPr>
+      <w:r>
         <w:rPr>
           <w:rFonts w:ascii="Arial" w:hAnsi="Arial"/>
           <w:b w:val="false"/>
@@ -2759,6 +3848,346 @@
         </w:rPr>
       </w:pPr>
       <w:r>
+        <w:rPr/>
+      </w:r>
+    </w:p>
+    <w:p>
+      <w:pPr>
+        <w:pStyle w:val="Normal"/>
+        <w:bidi w:val="0"/>
+        <w:jc w:val="both"/>
+        <w:rPr>
+          <w:rFonts w:ascii="Arial" w:hAnsi="Arial"/>
+          <w:b w:val="false"/>
+          <w:b w:val="false"/>
+          <w:bCs w:val="false"/>
+          <w:sz w:val="24"/>
+        </w:rPr>
+      </w:pPr>
+      <w:r>
+        <w:rPr/>
+      </w:r>
+    </w:p>
+    <w:p>
+      <w:pPr>
+        <w:pStyle w:val="Normal"/>
+        <w:bidi w:val="0"/>
+        <w:jc w:val="both"/>
+        <w:rPr>
+          <w:rFonts w:ascii="Arial" w:hAnsi="Arial"/>
+          <w:b w:val="false"/>
+          <w:b w:val="false"/>
+          <w:bCs w:val="false"/>
+          <w:sz w:val="24"/>
+        </w:rPr>
+      </w:pPr>
+      <w:r>
+        <w:rPr/>
+      </w:r>
+    </w:p>
+    <w:p>
+      <w:pPr>
+        <w:pStyle w:val="Normal"/>
+        <w:bidi w:val="0"/>
+        <w:jc w:val="both"/>
+        <w:rPr>
+          <w:rFonts w:ascii="Arial" w:hAnsi="Arial"/>
+          <w:b w:val="false"/>
+          <w:b w:val="false"/>
+          <w:bCs w:val="false"/>
+          <w:sz w:val="24"/>
+        </w:rPr>
+      </w:pPr>
+      <w:r>
+        <w:rPr/>
+      </w:r>
+    </w:p>
+    <w:p>
+      <w:pPr>
+        <w:pStyle w:val="Normal"/>
+        <w:bidi w:val="0"/>
+        <w:jc w:val="both"/>
+        <w:rPr>
+          <w:rFonts w:ascii="Arial" w:hAnsi="Arial"/>
+          <w:b w:val="false"/>
+          <w:b w:val="false"/>
+          <w:bCs w:val="false"/>
+          <w:sz w:val="24"/>
+        </w:rPr>
+      </w:pPr>
+      <w:r>
+        <w:rPr/>
+      </w:r>
+    </w:p>
+    <w:p>
+      <w:pPr>
+        <w:pStyle w:val="Normal"/>
+        <w:bidi w:val="0"/>
+        <w:jc w:val="both"/>
+        <w:rPr>
+          <w:rFonts w:ascii="Arial" w:hAnsi="Arial"/>
+          <w:b w:val="false"/>
+          <w:b w:val="false"/>
+          <w:bCs w:val="false"/>
+          <w:sz w:val="24"/>
+        </w:rPr>
+      </w:pPr>
+      <w:r>
+        <w:rPr/>
+      </w:r>
+    </w:p>
+    <w:p>
+      <w:pPr>
+        <w:pStyle w:val="Normal"/>
+        <w:bidi w:val="0"/>
+        <w:jc w:val="both"/>
+        <w:rPr>
+          <w:rFonts w:ascii="Arial" w:hAnsi="Arial"/>
+          <w:b w:val="false"/>
+          <w:b w:val="false"/>
+          <w:bCs w:val="false"/>
+          <w:sz w:val="24"/>
+        </w:rPr>
+      </w:pPr>
+      <w:r>
+        <w:rPr/>
+      </w:r>
+    </w:p>
+    <w:p>
+      <w:pPr>
+        <w:pStyle w:val="Normal"/>
+        <w:bidi w:val="0"/>
+        <w:jc w:val="both"/>
+        <w:rPr>
+          <w:rFonts w:ascii="Arial" w:hAnsi="Arial"/>
+          <w:b w:val="false"/>
+          <w:b w:val="false"/>
+          <w:bCs w:val="false"/>
+          <w:sz w:val="24"/>
+        </w:rPr>
+      </w:pPr>
+      <w:r>
+        <w:rPr/>
+      </w:r>
+    </w:p>
+    <w:p>
+      <w:pPr>
+        <w:pStyle w:val="Normal"/>
+        <w:bidi w:val="0"/>
+        <w:jc w:val="both"/>
+        <w:rPr>
+          <w:rFonts w:ascii="Arial" w:hAnsi="Arial"/>
+          <w:b w:val="false"/>
+          <w:b w:val="false"/>
+          <w:bCs w:val="false"/>
+          <w:sz w:val="24"/>
+        </w:rPr>
+      </w:pPr>
+      <w:r>
+        <w:rPr/>
+      </w:r>
+    </w:p>
+    <w:p>
+      <w:pPr>
+        <w:pStyle w:val="Normal"/>
+        <w:bidi w:val="0"/>
+        <w:jc w:val="both"/>
+        <w:rPr>
+          <w:rFonts w:ascii="Arial" w:hAnsi="Arial"/>
+          <w:b w:val="false"/>
+          <w:b w:val="false"/>
+          <w:bCs w:val="false"/>
+          <w:sz w:val="24"/>
+        </w:rPr>
+      </w:pPr>
+      <w:r>
+        <w:rPr/>
+      </w:r>
+    </w:p>
+    <w:p>
+      <w:pPr>
+        <w:pStyle w:val="Normal"/>
+        <w:bidi w:val="0"/>
+        <w:jc w:val="both"/>
+        <w:rPr>
+          <w:rFonts w:ascii="Arial" w:hAnsi="Arial"/>
+          <w:b w:val="false"/>
+          <w:b w:val="false"/>
+          <w:bCs w:val="false"/>
+          <w:sz w:val="24"/>
+        </w:rPr>
+      </w:pPr>
+      <w:r>
+        <w:rPr/>
+      </w:r>
+    </w:p>
+    <w:p>
+      <w:pPr>
+        <w:pStyle w:val="Normal"/>
+        <w:bidi w:val="0"/>
+        <w:jc w:val="both"/>
+        <w:rPr>
+          <w:rFonts w:ascii="Arial" w:hAnsi="Arial"/>
+          <w:b w:val="false"/>
+          <w:b w:val="false"/>
+          <w:bCs w:val="false"/>
+          <w:sz w:val="24"/>
+        </w:rPr>
+      </w:pPr>
+      <w:r>
+        <w:rPr/>
+      </w:r>
+    </w:p>
+    <w:p>
+      <w:pPr>
+        <w:pStyle w:val="Normal"/>
+        <w:bidi w:val="0"/>
+        <w:jc w:val="both"/>
+        <w:rPr>
+          <w:rFonts w:ascii="Arial" w:hAnsi="Arial"/>
+          <w:b w:val="false"/>
+          <w:b w:val="false"/>
+          <w:bCs w:val="false"/>
+          <w:sz w:val="24"/>
+        </w:rPr>
+      </w:pPr>
+      <w:r>
+        <w:rPr/>
+      </w:r>
+    </w:p>
+    <w:p>
+      <w:pPr>
+        <w:pStyle w:val="Normal"/>
+        <w:bidi w:val="0"/>
+        <w:jc w:val="both"/>
+        <w:rPr>
+          <w:rFonts w:ascii="Arial" w:hAnsi="Arial"/>
+          <w:b w:val="false"/>
+          <w:b w:val="false"/>
+          <w:bCs w:val="false"/>
+          <w:sz w:val="24"/>
+        </w:rPr>
+      </w:pPr>
+      <w:r>
+        <w:rPr/>
+      </w:r>
+    </w:p>
+    <w:p>
+      <w:pPr>
+        <w:pStyle w:val="Normal"/>
+        <w:bidi w:val="0"/>
+        <w:jc w:val="both"/>
+        <w:rPr>
+          <w:rFonts w:ascii="Arial" w:hAnsi="Arial"/>
+          <w:b w:val="false"/>
+          <w:b w:val="false"/>
+          <w:bCs w:val="false"/>
+          <w:sz w:val="24"/>
+        </w:rPr>
+      </w:pPr>
+      <w:r>
+        <w:rPr/>
+      </w:r>
+    </w:p>
+    <w:p>
+      <w:pPr>
+        <w:pStyle w:val="Normal"/>
+        <w:bidi w:val="0"/>
+        <w:jc w:val="both"/>
+        <w:rPr>
+          <w:rFonts w:ascii="Arial" w:hAnsi="Arial"/>
+          <w:b w:val="false"/>
+          <w:b w:val="false"/>
+          <w:bCs w:val="false"/>
+          <w:sz w:val="24"/>
+        </w:rPr>
+      </w:pPr>
+      <w:r>
+        <w:rPr/>
+      </w:r>
+    </w:p>
+    <w:p>
+      <w:pPr>
+        <w:pStyle w:val="Normal"/>
+        <w:bidi w:val="0"/>
+        <w:jc w:val="both"/>
+        <w:rPr>
+          <w:rFonts w:ascii="Arial" w:hAnsi="Arial"/>
+          <w:b w:val="false"/>
+          <w:b w:val="false"/>
+          <w:bCs w:val="false"/>
+          <w:sz w:val="24"/>
+        </w:rPr>
+      </w:pPr>
+      <w:r>
+        <w:rPr/>
+      </w:r>
+    </w:p>
+    <w:p>
+      <w:pPr>
+        <w:pStyle w:val="Normal"/>
+        <w:bidi w:val="0"/>
+        <w:jc w:val="both"/>
+        <w:rPr>
+          <w:rFonts w:ascii="Arial" w:hAnsi="Arial"/>
+          <w:b w:val="false"/>
+          <w:b w:val="false"/>
+          <w:bCs w:val="false"/>
+          <w:sz w:val="24"/>
+        </w:rPr>
+      </w:pPr>
+      <w:r>
+        <w:rPr/>
+      </w:r>
+    </w:p>
+    <w:p>
+      <w:pPr>
+        <w:pStyle w:val="Normal"/>
+        <w:bidi w:val="0"/>
+        <w:jc w:val="both"/>
+        <w:rPr>
+          <w:rFonts w:ascii="Arial" w:hAnsi="Arial"/>
+          <w:b w:val="false"/>
+          <w:b w:val="false"/>
+          <w:bCs w:val="false"/>
+          <w:sz w:val="24"/>
+        </w:rPr>
+      </w:pPr>
+      <w:r>
+        <w:rPr/>
+      </w:r>
+    </w:p>
+    <w:p>
+      <w:pPr>
+        <w:pStyle w:val="Normal"/>
+        <w:bidi w:val="0"/>
+        <w:jc w:val="both"/>
+        <w:rPr>
+          <w:rFonts w:ascii="Arial" w:hAnsi="Arial"/>
+          <w:b w:val="false"/>
+          <w:b w:val="false"/>
+          <w:bCs w:val="false"/>
+          <w:sz w:val="24"/>
+        </w:rPr>
+      </w:pPr>
+      <w:r>
+        <w:rPr/>
+      </w:r>
+    </w:p>
+    <w:p>
+      <w:pPr>
+        <w:pStyle w:val="Normal"/>
+        <w:bidi w:val="0"/>
+        <w:jc w:val="both"/>
+        <w:rPr>
+          <w:rFonts w:ascii="Arial" w:hAnsi="Arial"/>
+          <w:b w:val="false"/>
+          <w:b w:val="false"/>
+          <w:bCs w:val="false"/>
+          <w:sz w:val="24"/>
+        </w:rPr>
+      </w:pPr>
+      <w:r>
         <w:rPr>
           <w:rFonts w:ascii="Arial" w:hAnsi="Arial"/>
           <w:b w:val="false"/>
@@ -4969,20 +6398,15 @@
         </w:rPr>
       </w:pPr>
       <w:r>
-        <w:rPr>
-          <w:rFonts w:ascii="Arial" w:hAnsi="Arial"/>
-          <w:b w:val="false"/>
-          <w:bCs w:val="false"/>
-          <w:sz w:val="24"/>
-        </w:rPr>
+        <w:rPr/>
         <w:drawing>
           <wp:anchor behindDoc="0" distT="0" distB="0" distL="0" distR="0" simplePos="0" locked="0" layoutInCell="1" allowOverlap="1" relativeHeight="12">
             <wp:simplePos x="0" y="0"/>
             <wp:positionH relativeFrom="column">
-              <wp:posOffset>363220</wp:posOffset>
+              <wp:posOffset>285115</wp:posOffset>
             </wp:positionH>
             <wp:positionV relativeFrom="paragraph">
-              <wp:posOffset>238760</wp:posOffset>
+              <wp:posOffset>149225</wp:posOffset>
             </wp:positionV>
             <wp:extent cx="5809615" cy="1980565"/>
             <wp:effectExtent l="0" t="0" r="0" b="0"/>
@@ -5022,6 +6446,296 @@
         </w:drawing>
       </w:r>
     </w:p>
+    <w:p>
+      <w:pPr>
+        <w:pStyle w:val="Normal"/>
+        <w:bidi w:val="0"/>
+        <w:jc w:val="both"/>
+        <w:rPr>
+          <w:rFonts w:ascii="Arial" w:hAnsi="Arial"/>
+          <w:b w:val="false"/>
+          <w:b w:val="false"/>
+          <w:bCs w:val="false"/>
+          <w:sz w:val="24"/>
+        </w:rPr>
+      </w:pPr>
+      <w:r>
+        <w:rPr/>
+      </w:r>
+    </w:p>
+    <w:p>
+      <w:pPr>
+        <w:pStyle w:val="Normal"/>
+        <w:bidi w:val="0"/>
+        <w:jc w:val="both"/>
+        <w:rPr>
+          <w:rFonts w:ascii="Arial" w:hAnsi="Arial"/>
+          <w:b w:val="false"/>
+          <w:b w:val="false"/>
+          <w:bCs w:val="false"/>
+          <w:sz w:val="24"/>
+        </w:rPr>
+      </w:pPr>
+      <w:r>
+        <w:rPr/>
+      </w:r>
+    </w:p>
+    <w:p>
+      <w:pPr>
+        <w:pStyle w:val="Normal"/>
+        <w:bidi w:val="0"/>
+        <w:jc w:val="both"/>
+        <w:rPr>
+          <w:rFonts w:ascii="Arial" w:hAnsi="Arial"/>
+          <w:b w:val="false"/>
+          <w:b w:val="false"/>
+          <w:bCs w:val="false"/>
+          <w:sz w:val="24"/>
+        </w:rPr>
+      </w:pPr>
+      <w:r>
+        <w:rPr/>
+      </w:r>
+    </w:p>
+    <w:p>
+      <w:pPr>
+        <w:pStyle w:val="Normal"/>
+        <w:bidi w:val="0"/>
+        <w:jc w:val="both"/>
+        <w:rPr>
+          <w:rFonts w:ascii="Arial" w:hAnsi="Arial"/>
+          <w:b w:val="false"/>
+          <w:b w:val="false"/>
+          <w:bCs w:val="false"/>
+          <w:sz w:val="24"/>
+        </w:rPr>
+      </w:pPr>
+      <w:r>
+        <w:rPr/>
+      </w:r>
+    </w:p>
+    <w:p>
+      <w:pPr>
+        <w:pStyle w:val="Normal"/>
+        <w:bidi w:val="0"/>
+        <w:jc w:val="both"/>
+        <w:rPr>
+          <w:rFonts w:ascii="Arial" w:hAnsi="Arial"/>
+          <w:b w:val="false"/>
+          <w:b w:val="false"/>
+          <w:bCs w:val="false"/>
+          <w:sz w:val="24"/>
+        </w:rPr>
+      </w:pPr>
+      <w:r>
+        <w:rPr/>
+      </w:r>
+    </w:p>
+    <w:p>
+      <w:pPr>
+        <w:pStyle w:val="Normal"/>
+        <w:bidi w:val="0"/>
+        <w:jc w:val="both"/>
+        <w:rPr>
+          <w:rFonts w:ascii="Arial" w:hAnsi="Arial"/>
+          <w:b w:val="false"/>
+          <w:b w:val="false"/>
+          <w:bCs w:val="false"/>
+          <w:sz w:val="24"/>
+        </w:rPr>
+      </w:pPr>
+      <w:r>
+        <w:rPr/>
+      </w:r>
+    </w:p>
+    <w:p>
+      <w:pPr>
+        <w:pStyle w:val="Normal"/>
+        <w:bidi w:val="0"/>
+        <w:jc w:val="both"/>
+        <w:rPr>
+          <w:rFonts w:ascii="Arial" w:hAnsi="Arial"/>
+          <w:b w:val="false"/>
+          <w:b w:val="false"/>
+          <w:bCs w:val="false"/>
+          <w:sz w:val="24"/>
+        </w:rPr>
+      </w:pPr>
+      <w:r>
+        <w:rPr/>
+      </w:r>
+    </w:p>
+    <w:p>
+      <w:pPr>
+        <w:pStyle w:val="Normal"/>
+        <w:bidi w:val="0"/>
+        <w:jc w:val="both"/>
+        <w:rPr>
+          <w:rFonts w:ascii="Arial" w:hAnsi="Arial"/>
+          <w:b w:val="false"/>
+          <w:b w:val="false"/>
+          <w:bCs w:val="false"/>
+          <w:sz w:val="24"/>
+        </w:rPr>
+      </w:pPr>
+      <w:r>
+        <w:rPr/>
+      </w:r>
+    </w:p>
+    <w:p>
+      <w:pPr>
+        <w:pStyle w:val="Normal"/>
+        <w:bidi w:val="0"/>
+        <w:jc w:val="both"/>
+        <w:rPr>
+          <w:rFonts w:ascii="Arial" w:hAnsi="Arial"/>
+          <w:b w:val="false"/>
+          <w:b w:val="false"/>
+          <w:bCs w:val="false"/>
+          <w:sz w:val="24"/>
+        </w:rPr>
+      </w:pPr>
+      <w:r>
+        <w:rPr/>
+      </w:r>
+    </w:p>
+    <w:p>
+      <w:pPr>
+        <w:pStyle w:val="Normal"/>
+        <w:bidi w:val="0"/>
+        <w:jc w:val="both"/>
+        <w:rPr>
+          <w:rFonts w:ascii="Arial" w:hAnsi="Arial"/>
+          <w:b w:val="false"/>
+          <w:b w:val="false"/>
+          <w:bCs w:val="false"/>
+          <w:sz w:val="24"/>
+        </w:rPr>
+      </w:pPr>
+      <w:r>
+        <w:rPr/>
+      </w:r>
+    </w:p>
+    <w:p>
+      <w:pPr>
+        <w:pStyle w:val="Normal"/>
+        <w:bidi w:val="0"/>
+        <w:jc w:val="center"/>
+        <w:rPr>
+          <w:rFonts w:ascii="Arial" w:hAnsi="Arial"/>
+          <w:b/>
+          <w:b/>
+          <w:bCs/>
+        </w:rPr>
+      </w:pPr>
+      <w:r>
+        <w:rPr>
+          <w:rFonts w:ascii="Arial" w:hAnsi="Arial"/>
+          <w:b/>
+          <w:bCs/>
+        </w:rPr>
+        <w:t>Conclusiones</w:t>
+      </w:r>
+    </w:p>
+    <w:p>
+      <w:pPr>
+        <w:pStyle w:val="Normal"/>
+        <w:bidi w:val="0"/>
+        <w:jc w:val="center"/>
+        <w:rPr>
+          <w:rFonts w:ascii="Arial" w:hAnsi="Arial"/>
+          <w:b/>
+          <w:b/>
+          <w:bCs/>
+        </w:rPr>
+      </w:pPr>
+      <w:r>
+        <w:rPr>
+          <w:rFonts w:ascii="Arial" w:hAnsi="Arial"/>
+          <w:b/>
+          <w:bCs/>
+        </w:rPr>
+      </w:r>
+    </w:p>
+    <w:p>
+      <w:pPr>
+        <w:pStyle w:val="Normal"/>
+        <w:bidi w:val="0"/>
+        <w:jc w:val="both"/>
+        <w:rPr>
+          <w:rFonts w:ascii="Arial" w:hAnsi="Arial"/>
+          <w:b w:val="false"/>
+          <w:b w:val="false"/>
+          <w:bCs w:val="false"/>
+        </w:rPr>
+      </w:pPr>
+      <w:r>
+        <w:rPr>
+          <w:rFonts w:ascii="Arial" w:hAnsi="Arial"/>
+          <w:b w:val="false"/>
+          <w:bCs w:val="false"/>
+        </w:rPr>
+      </w:r>
+    </w:p>
+    <w:p>
+      <w:pPr>
+        <w:pStyle w:val="Normal"/>
+        <w:bidi w:val="0"/>
+        <w:jc w:val="both"/>
+        <w:rPr>
+          <w:rFonts w:ascii="Arial" w:hAnsi="Arial"/>
+          <w:b w:val="false"/>
+          <w:b w:val="false"/>
+          <w:bCs w:val="false"/>
+        </w:rPr>
+      </w:pPr>
+      <w:r>
+        <w:rPr>
+          <w:rFonts w:ascii="Arial" w:hAnsi="Arial"/>
+          <w:b w:val="false"/>
+          <w:bCs w:val="false"/>
+        </w:rPr>
+        <w:t xml:space="preserve">Victor Hugo Estrada Ortega : </w:t>
+      </w:r>
+    </w:p>
+    <w:p>
+      <w:pPr>
+        <w:pStyle w:val="Normal"/>
+        <w:bidi w:val="0"/>
+        <w:jc w:val="both"/>
+        <w:rPr>
+          <w:rFonts w:ascii="Arial" w:hAnsi="Arial"/>
+          <w:b w:val="false"/>
+          <w:b w:val="false"/>
+          <w:bCs w:val="false"/>
+        </w:rPr>
+      </w:pPr>
+      <w:r>
+        <w:rPr>
+          <w:rFonts w:ascii="Arial" w:hAnsi="Arial"/>
+          <w:b w:val="false"/>
+          <w:bCs w:val="false"/>
+        </w:rPr>
+        <w:t>Esta practica me gustó mucho realizarla ya que nunca había hecho uso de punteros en la programación y siento que es muy útil y mucho más para actividades como estas, me imagino que no solo hay de aplicaciones esto y que hay miles de usos más que los punteros tienen, también disfrute mucho de programar porque en lo personal iba aprendiendo mientras lo iba haciendo y también aprendía a resolver los problemas que se me generaban y después de hacer que el programa corra es una gran satisfacción. Así como también se aplica el tema de Listas y haciendo este tipo de practicas ayudan a entender mejor los temas y su modo practico.</w:t>
+      </w:r>
+    </w:p>
+    <w:p>
+      <w:pPr>
+        <w:pStyle w:val="Normal"/>
+        <w:bidi w:val="0"/>
+        <w:jc w:val="both"/>
+        <w:rPr>
+          <w:rFonts w:ascii="Arial" w:hAnsi="Arial"/>
+          <w:b w:val="false"/>
+          <w:b w:val="false"/>
+          <w:bCs w:val="false"/>
+          <w:sz w:val="24"/>
+        </w:rPr>
+      </w:pPr>
+      <w:r>
+        <w:rPr/>
+      </w:r>
+    </w:p>
     <w:sectPr>
       <w:type w:val="nextPage"/>
       <w:pgSz w:w="12240" w:h="15840"/>
@@ -5029,6 +6743,7 @@
       <w:pgNumType w:fmt="decimal"/>
       <w:formProt w:val="false"/>
       <w:textDirection w:val="lrTb"/>
+      <w:docGrid w:type="default" w:linePitch="100" w:charSpace="0"/>
     </w:sectPr>
   </w:body>
 </w:document>
@@ -5041,14 +6756,12 @@
       <w:rPr>
         <w:rFonts w:ascii="Liberation Serif" w:hAnsi="Liberation Serif" w:eastAsia="Noto Serif CJK SC" w:cs="Noto Sans Devanagari"/>
         <w:kern w:val="2"/>
-        <w:sz w:val="24"/>
         <w:szCs w:val="24"/>
         <w:lang w:val="es-MX" w:eastAsia="zh-CN" w:bidi="hi-IN"/>
       </w:rPr>
     </w:rPrDefault>
     <w:pPrDefault>
       <w:pPr>
-        <w:widowControl/>
         <w:suppressAutoHyphens w:val="true"/>
       </w:pPr>
     </w:pPrDefault>
@@ -5058,7 +6771,10 @@
     <w:qFormat/>
     <w:pPr>
       <w:widowControl/>
+      <w:suppressAutoHyphens w:val="true"/>
       <w:bidi w:val="0"/>
+      <w:spacing w:before="0" w:after="0"/>
+      <w:jc w:val="left"/>
     </w:pPr>
     <w:rPr>
       <w:rFonts w:ascii="Liberation Serif" w:hAnsi="Liberation Serif" w:eastAsia="Noto Serif CJK SC" w:cs="Noto Sans Devanagari"/>

</xml_diff>